<commit_message>
SRS dan PPT nya sudah diperbaiki, silahkan dicek kembali terimakasih
</commit_message>
<xml_diff>
--- a/Template SKPL Cord Key Lyrics.docx
+++ b/Template SKPL Cord Key Lyrics.docx
@@ -9,7 +9,7 @@
       <w:r>
         <w:rPr>
           <w:noProof/>
-          <w:lang w:val="id-ID" w:eastAsia="id-ID"/>
+          <w:lang w:val="en-US"/>
         </w:rPr>
         <mc:AlternateContent>
           <mc:Choice Requires="wps">
@@ -140,6 +140,8 @@
       <w:pPr>
         <w:pStyle w:val="Title"/>
       </w:pPr>
+      <w:bookmarkStart w:id="0" w:name="_GoBack"/>
+      <w:bookmarkEnd w:id="0"/>
     </w:p>
     <w:p>
       <w:pPr>
@@ -474,7 +476,7 @@
             <w:r>
               <w:rPr>
                 <w:noProof/>
-                <w:lang w:val="id-ID" w:eastAsia="id-ID"/>
+                <w:lang w:val="en-US"/>
               </w:rPr>
               <w:drawing>
                 <wp:anchor distT="0" distB="0" distL="114300" distR="114300" simplePos="0" relativeHeight="251659776" behindDoc="1" locked="0" layoutInCell="1" allowOverlap="1" wp14:anchorId="425BD06D" wp14:editId="5757CA9A">
@@ -502,7 +504,7 @@
                           </pic:cNvPicPr>
                         </pic:nvPicPr>
                         <pic:blipFill>
-                          <a:blip r:embed="rId8" cstate="print"/>
+                          <a:blip r:embed="rId9" cstate="print"/>
                           <a:srcRect b="14575"/>
                           <a:stretch>
                             <a:fillRect/>
@@ -868,8 +870,6 @@
               </w:rPr>
               <w:t xml:space="preserve"> #</w:t>
             </w:r>
-            <w:bookmarkStart w:id="0" w:name="_GoBack"/>
-            <w:bookmarkEnd w:id="0"/>
           </w:p>
         </w:tc>
       </w:tr>
@@ -2407,6 +2407,9 @@
     <w:p>
       <w:pPr>
         <w:pStyle w:val="TOC1"/>
+        <w:tabs>
+          <w:tab w:val="right" w:leader="dot" w:pos="9061"/>
+        </w:tabs>
         <w:rPr>
           <w:rFonts w:asciiTheme="minorHAnsi" w:eastAsiaTheme="minorEastAsia" w:hAnsiTheme="minorHAnsi" w:cstheme="minorBidi"/>
           <w:noProof/>
@@ -2444,50 +2447,12 @@
           <w:noProof/>
         </w:rPr>
         <w:tab/>
-      </w:r>
-      <w:r>
-        <w:rPr>
-          <w:noProof/>
-        </w:rPr>
-        <w:fldChar w:fldCharType="begin"/>
-      </w:r>
-      <w:r>
-        <w:rPr>
-          <w:noProof/>
-        </w:rPr>
-        <w:instrText xml:space="preserve"> PAGEREF _Toc320098367 \h </w:instrText>
-      </w:r>
-      <w:r>
-        <w:rPr>
-          <w:noProof/>
-        </w:rPr>
-      </w:r>
-      <w:r>
-        <w:rPr>
-          <w:noProof/>
-        </w:rPr>
-        <w:fldChar w:fldCharType="separate"/>
-      </w:r>
-      <w:r>
-        <w:rPr>
-          <w:noProof/>
-        </w:rPr>
         <w:t>5</w:t>
       </w:r>
-      <w:r>
-        <w:rPr>
-          <w:noProof/>
-        </w:rPr>
-        <w:fldChar w:fldCharType="end"/>
-      </w:r>
     </w:p>
     <w:p>
       <w:pPr>
         <w:pStyle w:val="TOC2"/>
-        <w:tabs>
-          <w:tab w:val="left" w:pos="800"/>
-          <w:tab w:val="right" w:leader="dot" w:pos="9062"/>
-        </w:tabs>
         <w:rPr>
           <w:rFonts w:asciiTheme="minorHAnsi" w:eastAsiaTheme="minorEastAsia" w:hAnsiTheme="minorHAnsi" w:cstheme="minorBidi"/>
           <w:noProof/>
@@ -2563,10 +2528,6 @@
     <w:p>
       <w:pPr>
         <w:pStyle w:val="TOC2"/>
-        <w:tabs>
-          <w:tab w:val="left" w:pos="800"/>
-          <w:tab w:val="right" w:leader="dot" w:pos="9062"/>
-        </w:tabs>
         <w:rPr>
           <w:rFonts w:asciiTheme="minorHAnsi" w:eastAsiaTheme="minorEastAsia" w:hAnsiTheme="minorHAnsi" w:cstheme="minorBidi"/>
           <w:noProof/>
@@ -2642,10 +2603,6 @@
     <w:p>
       <w:pPr>
         <w:pStyle w:val="TOC2"/>
-        <w:tabs>
-          <w:tab w:val="left" w:pos="800"/>
-          <w:tab w:val="right" w:leader="dot" w:pos="9062"/>
-        </w:tabs>
         <w:rPr>
           <w:rFonts w:asciiTheme="minorHAnsi" w:eastAsiaTheme="minorEastAsia" w:hAnsiTheme="minorHAnsi" w:cstheme="minorBidi"/>
           <w:noProof/>
@@ -2721,10 +2678,6 @@
     <w:p>
       <w:pPr>
         <w:pStyle w:val="TOC2"/>
-        <w:tabs>
-          <w:tab w:val="left" w:pos="800"/>
-          <w:tab w:val="right" w:leader="dot" w:pos="9062"/>
-        </w:tabs>
         <w:rPr>
           <w:rFonts w:asciiTheme="minorHAnsi" w:eastAsiaTheme="minorEastAsia" w:hAnsiTheme="minorHAnsi" w:cstheme="minorBidi"/>
           <w:noProof/>
@@ -2800,10 +2753,6 @@
     <w:p>
       <w:pPr>
         <w:pStyle w:val="TOC2"/>
-        <w:tabs>
-          <w:tab w:val="left" w:pos="800"/>
-          <w:tab w:val="right" w:leader="dot" w:pos="9062"/>
-        </w:tabs>
         <w:rPr>
           <w:rFonts w:asciiTheme="minorHAnsi" w:eastAsiaTheme="minorEastAsia" w:hAnsiTheme="minorHAnsi" w:cstheme="minorBidi"/>
           <w:noProof/>
@@ -2879,10 +2828,6 @@
     <w:p>
       <w:pPr>
         <w:pStyle w:val="TOC2"/>
-        <w:tabs>
-          <w:tab w:val="left" w:pos="800"/>
-          <w:tab w:val="right" w:leader="dot" w:pos="9062"/>
-        </w:tabs>
         <w:rPr>
           <w:rFonts w:asciiTheme="minorHAnsi" w:eastAsiaTheme="minorEastAsia" w:hAnsiTheme="minorHAnsi" w:cstheme="minorBidi"/>
           <w:noProof/>
@@ -2958,6 +2903,9 @@
     <w:p>
       <w:pPr>
         <w:pStyle w:val="TOC1"/>
+        <w:tabs>
+          <w:tab w:val="right" w:leader="dot" w:pos="9061"/>
+        </w:tabs>
         <w:rPr>
           <w:rFonts w:asciiTheme="minorHAnsi" w:eastAsiaTheme="minorEastAsia" w:hAnsiTheme="minorHAnsi" w:cstheme="minorBidi"/>
           <w:noProof/>
@@ -2978,7 +2926,19 @@
           <w:noProof/>
           <w:sz w:val="22"/>
           <w:szCs w:val="22"/>
-          <w:lang w:val="id-ID" w:eastAsia="id-ID"/>
+          <w:lang w:val="en-US" w:eastAsia="id-ID"/>
+        </w:rPr>
+        <w:t xml:space="preserve">. </w:t>
+      </w:r>
+      <w:r>
+        <w:rPr>
+          <w:noProof/>
+        </w:rPr>
+        <w:t>Deskripsi Umum Perangkat Lunak</w:t>
+      </w:r>
+      <w:r>
+        <w:rPr>
+          <w:noProof/>
         </w:rPr>
         <w:tab/>
       </w:r>
@@ -2986,18 +2946,6 @@
         <w:rPr>
           <w:noProof/>
         </w:rPr>
-        <w:t>Deskripsi Umum Perangkat Lunak</w:t>
-      </w:r>
-      <w:r>
-        <w:rPr>
-          <w:noProof/>
-        </w:rPr>
-        <w:tab/>
-      </w:r>
-      <w:r>
-        <w:rPr>
-          <w:noProof/>
-        </w:rPr>
         <w:fldChar w:fldCharType="begin"/>
       </w:r>
       <w:r>
@@ -3021,7 +2969,7 @@
         <w:rPr>
           <w:noProof/>
         </w:rPr>
-        <w:t>6</w:t>
+        <w:t>7</w:t>
       </w:r>
       <w:r>
         <w:rPr>
@@ -3033,10 +2981,6 @@
     <w:p>
       <w:pPr>
         <w:pStyle w:val="TOC2"/>
-        <w:tabs>
-          <w:tab w:val="left" w:pos="800"/>
-          <w:tab w:val="right" w:leader="dot" w:pos="9062"/>
-        </w:tabs>
         <w:rPr>
           <w:rFonts w:asciiTheme="minorHAnsi" w:eastAsiaTheme="minorEastAsia" w:hAnsiTheme="minorHAnsi" w:cstheme="minorBidi"/>
           <w:noProof/>
@@ -3100,7 +3044,7 @@
         <w:rPr>
           <w:noProof/>
         </w:rPr>
-        <w:t>6</w:t>
+        <w:t>7</w:t>
       </w:r>
       <w:r>
         <w:rPr>
@@ -3112,10 +3056,6 @@
     <w:p>
       <w:pPr>
         <w:pStyle w:val="TOC2"/>
-        <w:tabs>
-          <w:tab w:val="left" w:pos="800"/>
-          <w:tab w:val="right" w:leader="dot" w:pos="9062"/>
-        </w:tabs>
         <w:rPr>
           <w:rFonts w:asciiTheme="minorHAnsi" w:eastAsiaTheme="minorEastAsia" w:hAnsiTheme="minorHAnsi" w:cstheme="minorBidi"/>
           <w:noProof/>
@@ -3181,7 +3121,7 @@
         <w:rPr>
           <w:noProof/>
         </w:rPr>
-        <w:t>6</w:t>
+        <w:t>7</w:t>
       </w:r>
       <w:r>
         <w:rPr>
@@ -3193,10 +3133,6 @@
     <w:p>
       <w:pPr>
         <w:pStyle w:val="TOC2"/>
-        <w:tabs>
-          <w:tab w:val="left" w:pos="800"/>
-          <w:tab w:val="right" w:leader="dot" w:pos="9062"/>
-        </w:tabs>
         <w:rPr>
           <w:rFonts w:asciiTheme="minorHAnsi" w:eastAsiaTheme="minorEastAsia" w:hAnsiTheme="minorHAnsi" w:cstheme="minorBidi"/>
           <w:noProof/>
@@ -3260,7 +3196,7 @@
         <w:rPr>
           <w:noProof/>
         </w:rPr>
-        <w:t>6</w:t>
+        <w:t>7</w:t>
       </w:r>
       <w:r>
         <w:rPr>
@@ -3272,10 +3208,6 @@
     <w:p>
       <w:pPr>
         <w:pStyle w:val="TOC2"/>
-        <w:tabs>
-          <w:tab w:val="left" w:pos="800"/>
-          <w:tab w:val="right" w:leader="dot" w:pos="9062"/>
-        </w:tabs>
         <w:rPr>
           <w:rFonts w:asciiTheme="minorHAnsi" w:eastAsiaTheme="minorEastAsia" w:hAnsiTheme="minorHAnsi" w:cstheme="minorBidi"/>
           <w:noProof/>
@@ -3339,7 +3271,7 @@
         <w:rPr>
           <w:noProof/>
         </w:rPr>
-        <w:t>6</w:t>
+        <w:t>7</w:t>
       </w:r>
       <w:r>
         <w:rPr>
@@ -3351,6 +3283,9 @@
     <w:p>
       <w:pPr>
         <w:pStyle w:val="TOC1"/>
+        <w:tabs>
+          <w:tab w:val="right" w:leader="dot" w:pos="9061"/>
+        </w:tabs>
         <w:rPr>
           <w:rFonts w:asciiTheme="minorHAnsi" w:eastAsiaTheme="minorEastAsia" w:hAnsiTheme="minorHAnsi" w:cstheme="minorBidi"/>
           <w:noProof/>
@@ -3367,69 +3302,70 @@
       </w:r>
       <w:r>
         <w:rPr>
+          <w:noProof/>
+        </w:rPr>
+        <w:t>. Deskripsi Kebutuhan</w:t>
+      </w:r>
+      <w:r>
+        <w:rPr>
+          <w:noProof/>
+        </w:rPr>
+        <w:tab/>
+      </w:r>
+      <w:r>
+        <w:rPr>
+          <w:noProof/>
+        </w:rPr>
+        <w:fldChar w:fldCharType="begin"/>
+      </w:r>
+      <w:r>
+        <w:rPr>
+          <w:noProof/>
+        </w:rPr>
+        <w:instrText xml:space="preserve"> PAGEREF _Toc320098379 \h </w:instrText>
+      </w:r>
+      <w:r>
+        <w:rPr>
+          <w:noProof/>
+        </w:rPr>
+      </w:r>
+      <w:r>
+        <w:rPr>
+          <w:noProof/>
+        </w:rPr>
+        <w:fldChar w:fldCharType="separate"/>
+      </w:r>
+      <w:r>
+        <w:rPr>
+          <w:noProof/>
+        </w:rPr>
+        <w:t>8</w:t>
+      </w:r>
+      <w:r>
+        <w:rPr>
+          <w:noProof/>
+        </w:rPr>
+        <w:fldChar w:fldCharType="end"/>
+      </w:r>
+    </w:p>
+    <w:p>
+      <w:pPr>
+        <w:pStyle w:val="TOC2"/>
+        <w:rPr>
           <w:rFonts w:asciiTheme="minorHAnsi" w:eastAsiaTheme="minorEastAsia" w:hAnsiTheme="minorHAnsi" w:cstheme="minorBidi"/>
           <w:noProof/>
           <w:sz w:val="22"/>
           <w:szCs w:val="22"/>
           <w:lang w:val="id-ID" w:eastAsia="id-ID"/>
         </w:rPr>
-        <w:tab/>
-      </w:r>
-      <w:r>
-        <w:rPr>
-          <w:noProof/>
-        </w:rPr>
-        <w:t>Deskripsi Kebutuhan</w:t>
-      </w:r>
-      <w:r>
-        <w:rPr>
-          <w:noProof/>
-        </w:rPr>
-        <w:tab/>
-      </w:r>
-      <w:r>
-        <w:rPr>
-          <w:noProof/>
-        </w:rPr>
-        <w:fldChar w:fldCharType="begin"/>
-      </w:r>
-      <w:r>
-        <w:rPr>
-          <w:noProof/>
-        </w:rPr>
-        <w:instrText xml:space="preserve"> PAGEREF _Toc320098379 \h </w:instrText>
-      </w:r>
-      <w:r>
-        <w:rPr>
-          <w:noProof/>
-        </w:rPr>
-      </w:r>
-      <w:r>
-        <w:rPr>
-          <w:noProof/>
-        </w:rPr>
-        <w:fldChar w:fldCharType="separate"/>
-      </w:r>
-      <w:r>
-        <w:rPr>
-          <w:noProof/>
-        </w:rPr>
-        <w:t>7</w:t>
-      </w:r>
-      <w:r>
-        <w:rPr>
-          <w:noProof/>
-        </w:rPr>
-        <w:fldChar w:fldCharType="end"/>
-      </w:r>
-    </w:p>
-    <w:p>
-      <w:pPr>
-        <w:pStyle w:val="TOC2"/>
-        <w:tabs>
-          <w:tab w:val="left" w:pos="800"/>
-          <w:tab w:val="right" w:leader="dot" w:pos="9062"/>
-        </w:tabs>
+      </w:pPr>
+      <w:r>
+        <w:rPr>
+          <w:noProof/>
+        </w:rPr>
+        <w:t>3.1</w:t>
+      </w:r>
+      <w:r>
         <w:rPr>
           <w:rFonts w:asciiTheme="minorHAnsi" w:eastAsiaTheme="minorEastAsia" w:hAnsiTheme="minorHAnsi" w:cstheme="minorBidi"/>
           <w:noProof/>
@@ -3437,21 +3373,6 @@
           <w:szCs w:val="22"/>
           <w:lang w:val="id-ID" w:eastAsia="id-ID"/>
         </w:rPr>
-      </w:pPr>
-      <w:r>
-        <w:rPr>
-          <w:noProof/>
-        </w:rPr>
-        <w:t>3.1</w:t>
-      </w:r>
-      <w:r>
-        <w:rPr>
-          <w:rFonts w:asciiTheme="minorHAnsi" w:eastAsiaTheme="minorEastAsia" w:hAnsiTheme="minorHAnsi" w:cstheme="minorBidi"/>
-          <w:noProof/>
-          <w:sz w:val="22"/>
-          <w:szCs w:val="22"/>
-          <w:lang w:val="id-ID" w:eastAsia="id-ID"/>
-        </w:rPr>
         <w:tab/>
       </w:r>
       <w:r>
@@ -3519,7 +3440,7 @@
         <w:rPr>
           <w:noProof/>
         </w:rPr>
-        <w:t>7</w:t>
+        <w:t>8</w:t>
       </w:r>
       <w:r>
         <w:rPr>
@@ -3598,7 +3519,7 @@
         <w:rPr>
           <w:noProof/>
         </w:rPr>
-        <w:t>7</w:t>
+        <w:t>8</w:t>
       </w:r>
       <w:r>
         <w:rPr>
@@ -3703,7 +3624,7 @@
         <w:rPr>
           <w:noProof/>
         </w:rPr>
-        <w:t>7</w:t>
+        <w:t>8</w:t>
       </w:r>
       <w:r>
         <w:rPr>
@@ -3808,7 +3729,7 @@
         <w:rPr>
           <w:noProof/>
         </w:rPr>
-        <w:t>7</w:t>
+        <w:t>8</w:t>
       </w:r>
       <w:r>
         <w:rPr>
@@ -3877,45 +3798,12 @@
         <w:rPr>
           <w:noProof/>
         </w:rPr>
-        <w:fldChar w:fldCharType="begin"/>
-      </w:r>
-      <w:r>
-        <w:rPr>
-          <w:noProof/>
-        </w:rPr>
-        <w:instrText xml:space="preserve"> PAGEREF _Toc320098384 \h </w:instrText>
-      </w:r>
-      <w:r>
-        <w:rPr>
-          <w:noProof/>
-        </w:rPr>
-      </w:r>
-      <w:r>
-        <w:rPr>
-          <w:noProof/>
-        </w:rPr>
-        <w:fldChar w:fldCharType="separate"/>
-      </w:r>
-      <w:r>
-        <w:rPr>
-          <w:noProof/>
-        </w:rPr>
-        <w:t>7</w:t>
-      </w:r>
-      <w:r>
-        <w:rPr>
-          <w:noProof/>
-        </w:rPr>
-        <w:fldChar w:fldCharType="end"/>
+        <w:t>8</w:t>
       </w:r>
     </w:p>
     <w:p>
       <w:pPr>
         <w:pStyle w:val="TOC2"/>
-        <w:tabs>
-          <w:tab w:val="left" w:pos="800"/>
-          <w:tab w:val="right" w:leader="dot" w:pos="9062"/>
-        </w:tabs>
         <w:rPr>
           <w:rFonts w:asciiTheme="minorHAnsi" w:eastAsiaTheme="minorEastAsia" w:hAnsiTheme="minorHAnsi" w:cstheme="minorBidi"/>
           <w:noProof/>
@@ -3981,7 +3869,7 @@
         <w:rPr>
           <w:noProof/>
         </w:rPr>
-        <w:t>7</w:t>
+        <w:t>8</w:t>
       </w:r>
       <w:r>
         <w:rPr>
@@ -3993,10 +3881,6 @@
     <w:p>
       <w:pPr>
         <w:pStyle w:val="TOC2"/>
-        <w:tabs>
-          <w:tab w:val="left" w:pos="800"/>
-          <w:tab w:val="right" w:leader="dot" w:pos="9062"/>
-        </w:tabs>
         <w:rPr>
           <w:rFonts w:asciiTheme="minorHAnsi" w:eastAsiaTheme="minorEastAsia" w:hAnsiTheme="minorHAnsi" w:cstheme="minorBidi"/>
           <w:noProof/>
@@ -4060,7 +3944,7 @@
         <w:rPr>
           <w:noProof/>
         </w:rPr>
-        <w:t>7</w:t>
+        <w:t>9</w:t>
       </w:r>
       <w:r>
         <w:rPr>
@@ -4139,7 +4023,7 @@
         <w:rPr>
           <w:noProof/>
         </w:rPr>
-        <w:t>7</w:t>
+        <w:t>9</w:t>
       </w:r>
       <w:r>
         <w:rPr>
@@ -4218,7 +4102,7 @@
         <w:rPr>
           <w:noProof/>
         </w:rPr>
-        <w:t>7</w:t>
+        <w:t>9</w:t>
       </w:r>
       <w:r>
         <w:rPr>
@@ -4297,7 +4181,7 @@
         <w:rPr>
           <w:noProof/>
         </w:rPr>
-        <w:t>8</w:t>
+        <w:t>9</w:t>
       </w:r>
       <w:r>
         <w:rPr>
@@ -4376,7 +4260,7 @@
         <w:rPr>
           <w:noProof/>
         </w:rPr>
-        <w:t>8</w:t>
+        <w:t>10</w:t>
       </w:r>
       <w:r>
         <w:rPr>
@@ -4388,10 +4272,6 @@
     <w:p>
       <w:pPr>
         <w:pStyle w:val="TOC2"/>
-        <w:tabs>
-          <w:tab w:val="left" w:pos="800"/>
-          <w:tab w:val="right" w:leader="dot" w:pos="9062"/>
-        </w:tabs>
         <w:rPr>
           <w:rFonts w:asciiTheme="minorHAnsi" w:eastAsiaTheme="minorEastAsia" w:hAnsiTheme="minorHAnsi" w:cstheme="minorBidi"/>
           <w:noProof/>
@@ -4455,7 +4335,7 @@
         <w:rPr>
           <w:noProof/>
         </w:rPr>
-        <w:t>8</w:t>
+        <w:t>11</w:t>
       </w:r>
       <w:r>
         <w:rPr>
@@ -4467,10 +4347,6 @@
     <w:p>
       <w:pPr>
         <w:pStyle w:val="TOC2"/>
-        <w:tabs>
-          <w:tab w:val="left" w:pos="800"/>
-          <w:tab w:val="right" w:leader="dot" w:pos="9062"/>
-        </w:tabs>
         <w:rPr>
           <w:rFonts w:asciiTheme="minorHAnsi" w:eastAsiaTheme="minorEastAsia" w:hAnsiTheme="minorHAnsi" w:cstheme="minorBidi"/>
           <w:noProof/>
@@ -4541,7 +4417,7 @@
         <w:rPr>
           <w:noProof/>
         </w:rPr>
-        <w:t>8</w:t>
+        <w:t>12</w:t>
       </w:r>
       <w:r>
         <w:rPr>
@@ -4553,10 +4429,6 @@
     <w:p>
       <w:pPr>
         <w:pStyle w:val="TOC2"/>
-        <w:tabs>
-          <w:tab w:val="left" w:pos="800"/>
-          <w:tab w:val="right" w:leader="dot" w:pos="9062"/>
-        </w:tabs>
         <w:rPr>
           <w:rFonts w:asciiTheme="minorHAnsi" w:eastAsiaTheme="minorEastAsia" w:hAnsiTheme="minorHAnsi" w:cstheme="minorBidi"/>
           <w:noProof/>
@@ -4621,7 +4493,7 @@
         <w:rPr>
           <w:noProof/>
         </w:rPr>
-        <w:t>9</w:t>
+        <w:t>12</w:t>
       </w:r>
       <w:r>
         <w:rPr>
@@ -4633,10 +4505,6 @@
     <w:p>
       <w:pPr>
         <w:pStyle w:val="TOC2"/>
-        <w:tabs>
-          <w:tab w:val="left" w:pos="800"/>
-          <w:tab w:val="right" w:leader="dot" w:pos="9062"/>
-        </w:tabs>
         <w:rPr>
           <w:rFonts w:asciiTheme="minorHAnsi" w:eastAsiaTheme="minorEastAsia" w:hAnsiTheme="minorHAnsi" w:cstheme="minorBidi"/>
           <w:noProof/>
@@ -4700,7 +4568,7 @@
         <w:rPr>
           <w:noProof/>
         </w:rPr>
-        <w:t>9</w:t>
+        <w:t>13</w:t>
       </w:r>
       <w:r>
         <w:rPr>
@@ -4712,10 +4580,6 @@
     <w:p>
       <w:pPr>
         <w:pStyle w:val="TOC2"/>
-        <w:tabs>
-          <w:tab w:val="left" w:pos="800"/>
-          <w:tab w:val="right" w:leader="dot" w:pos="9062"/>
-        </w:tabs>
         <w:rPr>
           <w:rFonts w:asciiTheme="minorHAnsi" w:eastAsiaTheme="minorEastAsia" w:hAnsiTheme="minorHAnsi" w:cstheme="minorBidi"/>
           <w:noProof/>
@@ -4756,36 +4620,7 @@
         <w:rPr>
           <w:noProof/>
         </w:rPr>
-        <w:fldChar w:fldCharType="begin"/>
-      </w:r>
-      <w:r>
-        <w:rPr>
-          <w:noProof/>
-        </w:rPr>
-        <w:instrText xml:space="preserve"> PAGEREF _Toc320098395 \h </w:instrText>
-      </w:r>
-      <w:r>
-        <w:rPr>
-          <w:noProof/>
-        </w:rPr>
-      </w:r>
-      <w:r>
-        <w:rPr>
-          <w:noProof/>
-        </w:rPr>
-        <w:fldChar w:fldCharType="separate"/>
-      </w:r>
-      <w:r>
-        <w:rPr>
-          <w:noProof/>
-        </w:rPr>
-        <w:t>9</w:t>
-      </w:r>
-      <w:r>
-        <w:rPr>
-          <w:noProof/>
-        </w:rPr>
-        <w:fldChar w:fldCharType="end"/>
+        <w:t>13</w:t>
       </w:r>
     </w:p>
     <w:p>
@@ -4860,7 +4695,7 @@
         <w:rPr>
           <w:noProof/>
         </w:rPr>
-        <w:t>9</w:t>
+        <w:t>13</w:t>
       </w:r>
       <w:r>
         <w:rPr>
@@ -4941,7 +4776,7 @@
         <w:rPr>
           <w:noProof/>
         </w:rPr>
-        <w:t>10</w:t>
+        <w:t>13</w:t>
       </w:r>
       <w:r>
         <w:rPr>
@@ -4953,10 +4788,6 @@
     <w:p>
       <w:pPr>
         <w:pStyle w:val="TOC2"/>
-        <w:tabs>
-          <w:tab w:val="left" w:pos="800"/>
-          <w:tab w:val="right" w:leader="dot" w:pos="9062"/>
-        </w:tabs>
         <w:rPr>
           <w:rFonts w:asciiTheme="minorHAnsi" w:eastAsiaTheme="minorEastAsia" w:hAnsiTheme="minorHAnsi" w:cstheme="minorBidi"/>
           <w:noProof/>
@@ -5025,7 +4856,7 @@
           <w:noProof/>
           <w:lang w:val="sv-SE"/>
         </w:rPr>
-        <w:t>10</w:t>
+        <w:t>13</w:t>
       </w:r>
       <w:r>
         <w:rPr>
@@ -5109,7 +4940,7 @@
           <w:noProof/>
           <w:lang w:val="sv-SE"/>
         </w:rPr>
-        <w:t>10</w:t>
+        <w:t>13</w:t>
       </w:r>
       <w:r>
         <w:rPr>
@@ -5207,7 +5038,7 @@
           <w:noProof/>
           <w:lang w:val="sv-SE"/>
         </w:rPr>
-        <w:t>10</w:t>
+        <w:t>13</w:t>
       </w:r>
       <w:r>
         <w:rPr>
@@ -5239,19 +5070,6 @@
     </w:p>
     <w:p>
       <w:pPr>
-        <w:rPr>
-          <w:lang w:val="sv-SE"/>
-        </w:rPr>
-      </w:pPr>
-      <w:r>
-        <w:rPr>
-          <w:lang w:val="sv-SE"/>
-        </w:rPr>
-        <w:t>Setelah Daftar Isi Boleh ada Daftar Tabel dan Daftar Gambar</w:t>
-      </w:r>
-    </w:p>
-    <w:p>
-      <w:pPr>
         <w:pStyle w:val="Heading1"/>
         <w:numPr>
           <w:ilvl w:val="0"/>
@@ -5312,7 +5130,6 @@
     <w:p>
       <w:pPr>
         <w:pStyle w:val="guide"/>
-        <w:ind w:left="284"/>
         <w:jc w:val="both"/>
         <w:rPr>
           <w:i w:val="0"/>
@@ -5359,7 +5176,28 @@
           <w:i w:val="0"/>
           <w:lang w:val="id-ID"/>
         </w:rPr>
-        <w:t xml:space="preserve"> ini ditunjukan sebagai perangkat lunak/aplikasi yang digunakan para pelajar atau masyarakat</w:t>
+        <w:t xml:space="preserve"> ini ditunjukan sebagai perangkat lunak/apli</w:t>
+      </w:r>
+      <w:r>
+        <w:rPr>
+          <w:i w:val="0"/>
+          <w:lang w:val="id-ID"/>
+        </w:rPr>
+        <w:t>kasi yang digunakan para pelaja</w:t>
+      </w:r>
+      <w:r>
+        <w:rPr>
+          <w:i w:val="0"/>
+          <w:lang w:val="en-US"/>
+        </w:rPr>
+        <w:t>r</w:t>
+      </w:r>
+      <w:r>
+        <w:rPr>
+          <w:i w:val="0"/>
+          <w:lang w:val="id-ID"/>
+        </w:rPr>
+        <w:t xml:space="preserve"> atau masyarakat</w:t>
       </w:r>
       <w:r>
         <w:rPr>
@@ -5415,7 +5253,6 @@
     </w:p>
     <w:p>
       <w:pPr>
-        <w:ind w:left="284" w:firstLine="292"/>
         <w:jc w:val="both"/>
         <w:rPr>
           <w:lang w:val="id-ID"/>
@@ -5478,14 +5315,26 @@
         <w:rPr>
           <w:lang w:val="id-ID"/>
         </w:rPr>
-        <w:t xml:space="preserve"> atau masyarakat yang menyukai seni musik yang kurang tau atau tidak mengetahui kunci nada dapat mengetahuinya melalui app ini.</w:t>
+        <w:t xml:space="preserve"> atau masyarakat yang menyukai seni musik yang kurang tau atau tidak mengetahui kunci nada dapat me</w:t>
+      </w:r>
+      <w:r>
+        <w:rPr>
+          <w:lang w:val="id-ID"/>
+        </w:rPr>
+        <w:t>ngetahuinya melalui app ini.</w:t>
       </w:r>
       <w:proofErr w:type="gramEnd"/>
       <w:r>
         <w:rPr>
           <w:lang w:val="id-ID"/>
         </w:rPr>
-        <w:t xml:space="preserve"> Riff cord kunci sangat lah penting dalam </w:t>
+        <w:t xml:space="preserve"> Ref</w:t>
+      </w:r>
+      <w:r>
+        <w:rPr>
+          <w:lang w:val="id-ID"/>
+        </w:rPr>
+        <w:t xml:space="preserve">f cord kunci sangat lah penting dalam </w:t>
       </w:r>
       <w:r>
         <w:rPr>
@@ -6597,7 +6446,6 @@
     <w:p>
       <w:pPr>
         <w:pStyle w:val="guide"/>
-        <w:ind w:left="567"/>
         <w:jc w:val="both"/>
         <w:rPr>
           <w:i w:val="0"/>
@@ -6626,7 +6474,6 @@
     <w:p>
       <w:pPr>
         <w:pStyle w:val="guide"/>
-        <w:ind w:left="567"/>
         <w:jc w:val="both"/>
         <w:rPr>
           <w:i w:val="0"/>
@@ -6683,7 +6530,6 @@
     <w:p>
       <w:pPr>
         <w:pStyle w:val="guide"/>
-        <w:ind w:left="567"/>
         <w:jc w:val="both"/>
         <w:rPr>
           <w:i w:val="0"/>
@@ -6695,22 +6541,29 @@
           <w:i w:val="0"/>
           <w:lang w:val="id-ID"/>
         </w:rPr>
+        <w:t xml:space="preserve">Bab 2 terdiri dari tiga subbab utama yaitu Deskripsi </w:t>
+      </w:r>
+      <w:r>
+        <w:rPr>
+          <w:i w:val="0"/>
+          <w:lang w:val="id-ID"/>
+        </w:rPr>
+        <w:t>Umum Sistem, Karakteristik Pengg</w:t>
+      </w:r>
+      <w:r>
+        <w:rPr>
+          <w:i w:val="0"/>
+          <w:lang w:val="id-ID"/>
+        </w:rPr>
+        <w:t xml:space="preserve">una, Batasan, dan Lingkungan Operasi. Subbab Deskripsi Umum Sistem berisi gambaran umum sistem yang dirancang </w:t>
+      </w:r>
+      <w:r>
+        <w:rPr>
+          <w:i w:val="0"/>
+          <w:lang w:val="id-ID"/>
+        </w:rPr>
         <w:lastRenderedPageBreak/>
-        <w:t xml:space="preserve">Bab 2 terdiri dari tiga subbab utama yaitu Deskripsi </w:t>
-      </w:r>
-      <w:r>
-        <w:rPr>
-          <w:i w:val="0"/>
-          <w:lang w:val="id-ID"/>
-        </w:rPr>
-        <w:t>Umum Sistem, Karakteristik Pengg</w:t>
-      </w:r>
-      <w:r>
-        <w:rPr>
-          <w:i w:val="0"/>
-          <w:lang w:val="id-ID"/>
-        </w:rPr>
-        <w:t>una, Batasan, dan Lingkungan Operasi. Subbab Deskripsi Umum Sistem berisi gambaran umum sistem yang dirancang disertai gambar system overview. Subbab Karakteristik Pengguna berisi penjelasan tugas dari penggunaan dan apa saja yang bisa diakasesnya dalam sistem. Subbab Batasan berisi batasan yang ditentukan dalam perancangan sistem berupa hal-hal yang terkait dengan sistem. Subbab Lingkungan Operasi berisi Lingkungan dimana sistem yang dikembangkan akan dipasang.</w:t>
+        <w:t>disertai gambar system overview. Subbab Karakteristik Pengguna berisi penjelasan tugas dari penggunaan dan apa saja yang bisa diakasesnya dalam sistem. Subbab Batasan berisi batasan yang ditentukan dalam perancangan sistem berupa hal-hal yang terkait dengan sistem. Subbab Lingkungan Operasi berisi Lingkungan dimana sistem yang dikembangkan akan dipasang.</w:t>
       </w:r>
     </w:p>
     <w:p>
@@ -6727,7 +6580,6 @@
     <w:p>
       <w:pPr>
         <w:pStyle w:val="guide"/>
-        <w:ind w:left="567"/>
         <w:jc w:val="both"/>
         <w:rPr>
           <w:i w:val="0"/>
@@ -6847,8 +6699,9 @@
     </w:p>
     <w:p>
       <w:pPr>
-        <w:rPr>
-          <w:lang w:val="id-ID"/>
+        <w:jc w:val="both"/>
+        <w:rPr>
+          <w:lang w:val="en-US"/>
         </w:rPr>
       </w:pPr>
       <w:r>
@@ -7179,6 +7032,7 @@
     <w:p>
       <w:pPr>
         <w:pStyle w:val="guide"/>
+        <w:jc w:val="both"/>
         <w:rPr>
           <w:i w:val="0"/>
           <w:lang w:val="id-ID"/>
@@ -7195,6 +7049,7 @@
     <w:p>
       <w:pPr>
         <w:pStyle w:val="guide"/>
+        <w:jc w:val="both"/>
         <w:rPr>
           <w:i w:val="0"/>
           <w:lang w:val="id-ID"/>
@@ -7208,6 +7063,7 @@
           <w:ilvl w:val="0"/>
           <w:numId w:val="25"/>
         </w:numPr>
+        <w:jc w:val="both"/>
         <w:rPr>
           <w:i w:val="0"/>
           <w:lang w:val="sv-SE"/>
@@ -7270,6 +7126,7 @@
           <w:ilvl w:val="0"/>
           <w:numId w:val="25"/>
         </w:numPr>
+        <w:jc w:val="both"/>
         <w:rPr>
           <w:i w:val="0"/>
           <w:lang w:val="sv-SE"/>
@@ -7349,6 +7206,7 @@
           <w:ilvl w:val="0"/>
           <w:numId w:val="25"/>
         </w:numPr>
+        <w:jc w:val="both"/>
         <w:rPr>
           <w:i w:val="0"/>
           <w:lang w:val="sv-SE"/>
@@ -7397,6 +7255,7 @@
     </w:p>
     <w:p>
       <w:pPr>
+        <w:jc w:val="both"/>
         <w:rPr>
           <w:lang w:val="id-ID"/>
         </w:rPr>
@@ -7428,6 +7287,7 @@
           <w:numId w:val="26"/>
         </w:numPr>
         <w:ind w:left="567"/>
+        <w:jc w:val="both"/>
         <w:rPr>
           <w:lang w:val="id-ID"/>
         </w:rPr>
@@ -7460,6 +7320,7 @@
           <w:numId w:val="26"/>
         </w:numPr>
         <w:ind w:left="567"/>
+        <w:jc w:val="both"/>
         <w:rPr>
           <w:lang w:val="id-ID"/>
         </w:rPr>
@@ -7486,6 +7347,7 @@
           <w:numId w:val="26"/>
         </w:numPr>
         <w:ind w:left="567"/>
+        <w:jc w:val="both"/>
         <w:rPr>
           <w:lang w:val="id-ID"/>
         </w:rPr>
@@ -7566,6 +7428,7 @@
     <w:p>
       <w:pPr>
         <w:pStyle w:val="Heading2"/>
+        <w:jc w:val="both"/>
         <w:rPr>
           <w:lang w:val="id-ID"/>
         </w:rPr>
@@ -7609,6 +7472,7 @@
     <w:p>
       <w:pPr>
         <w:pStyle w:val="guide"/>
+        <w:jc w:val="both"/>
         <w:rPr>
           <w:i w:val="0"/>
           <w:lang w:val="id-ID"/>
@@ -7625,6 +7489,7 @@
     <w:p>
       <w:pPr>
         <w:pStyle w:val="guide"/>
+        <w:jc w:val="both"/>
         <w:rPr>
           <w:i w:val="0"/>
           <w:lang w:val="id-ID"/>
@@ -7638,6 +7503,7 @@
           <w:ilvl w:val="0"/>
           <w:numId w:val="27"/>
         </w:numPr>
+        <w:jc w:val="both"/>
         <w:rPr>
           <w:i w:val="0"/>
           <w:lang w:val="id-ID"/>
@@ -7658,6 +7524,7 @@
           <w:ilvl w:val="0"/>
           <w:numId w:val="27"/>
         </w:numPr>
+        <w:jc w:val="both"/>
         <w:rPr>
           <w:i w:val="0"/>
           <w:lang w:val="id-ID"/>
@@ -7673,6 +7540,7 @@
     </w:p>
     <w:p>
       <w:pPr>
+        <w:jc w:val="both"/>
         <w:rPr>
           <w:lang w:val="id-ID"/>
         </w:rPr>
@@ -7681,6 +7549,7 @@
     <w:p>
       <w:pPr>
         <w:pStyle w:val="Heading3"/>
+        <w:jc w:val="both"/>
         <w:rPr>
           <w:lang w:val="id-ID"/>
         </w:rPr>
@@ -7696,7 +7565,10 @@
       </w:r>
       <w:proofErr w:type="spellStart"/>
       <w:r>
-        <w:t>pemakai</w:t>
+        <w:t>P</w:t>
+      </w:r>
+      <w:r>
+        <w:t>emakai</w:t>
       </w:r>
       <w:bookmarkEnd w:id="15"/>
       <w:proofErr w:type="spellEnd"/>
@@ -7704,6 +7576,7 @@
     <w:p>
       <w:pPr>
         <w:pStyle w:val="guide"/>
+        <w:jc w:val="both"/>
         <w:rPr>
           <w:i w:val="0"/>
           <w:lang w:val="id-ID"/>
@@ -7720,6 +7593,7 @@
     <w:p>
       <w:pPr>
         <w:pStyle w:val="guide"/>
+        <w:jc w:val="both"/>
         <w:rPr>
           <w:i w:val="0"/>
           <w:lang w:val="id-ID"/>
@@ -7733,6 +7607,7 @@
           <w:ilvl w:val="0"/>
           <w:numId w:val="28"/>
         </w:numPr>
+        <w:jc w:val="both"/>
         <w:rPr>
           <w:i w:val="0"/>
           <w:lang w:val="id-ID"/>
@@ -7781,6 +7656,7 @@
           <w:ilvl w:val="0"/>
           <w:numId w:val="28"/>
         </w:numPr>
+        <w:jc w:val="both"/>
         <w:rPr>
           <w:i w:val="0"/>
           <w:lang w:val="id-ID"/>
@@ -7796,6 +7672,7 @@
     </w:p>
     <w:p>
       <w:pPr>
+        <w:jc w:val="both"/>
         <w:rPr>
           <w:lang w:val="id-ID"/>
         </w:rPr>
@@ -7804,6 +7681,7 @@
     <w:p>
       <w:pPr>
         <w:pStyle w:val="Heading3"/>
+        <w:jc w:val="both"/>
         <w:rPr>
           <w:lang w:val="id-ID"/>
         </w:rPr>
@@ -7969,6 +7847,7 @@
           <w:ilvl w:val="0"/>
           <w:numId w:val="30"/>
         </w:numPr>
+        <w:jc w:val="both"/>
         <w:rPr>
           <w:lang w:val="id-ID"/>
         </w:rPr>
@@ -7987,6 +7866,7 @@
           <w:ilvl w:val="0"/>
           <w:numId w:val="30"/>
         </w:numPr>
+        <w:jc w:val="both"/>
         <w:rPr>
           <w:lang w:val="id-ID"/>
         </w:rPr>
@@ -8005,6 +7885,7 @@
           <w:ilvl w:val="0"/>
           <w:numId w:val="30"/>
         </w:numPr>
+        <w:jc w:val="both"/>
         <w:rPr>
           <w:lang w:val="id-ID"/>
         </w:rPr>
@@ -8019,6 +7900,7 @@
     <w:p>
       <w:pPr>
         <w:pStyle w:val="Heading3"/>
+        <w:jc w:val="both"/>
         <w:rPr>
           <w:lang w:val="id-ID"/>
         </w:rPr>
@@ -8061,6 +7943,7 @@
     </w:p>
     <w:p>
       <w:pPr>
+        <w:jc w:val="both"/>
         <w:rPr>
           <w:lang w:val="id-ID"/>
         </w:rPr>
@@ -8079,6 +7962,7 @@
           <w:ilvl w:val="0"/>
           <w:numId w:val="32"/>
         </w:numPr>
+        <w:jc w:val="both"/>
         <w:rPr>
           <w:lang w:val="id-ID"/>
         </w:rPr>
@@ -8093,6 +7977,7 @@
     <w:p>
       <w:pPr>
         <w:pStyle w:val="ListParagraph"/>
+        <w:jc w:val="both"/>
         <w:rPr>
           <w:lang w:val="id-ID"/>
         </w:rPr>
@@ -8111,6 +7996,7 @@
           <w:ilvl w:val="0"/>
           <w:numId w:val="32"/>
         </w:numPr>
+        <w:jc w:val="both"/>
         <w:rPr>
           <w:lang w:val="id-ID"/>
         </w:rPr>
@@ -8125,6 +8011,7 @@
     <w:p>
       <w:pPr>
         <w:pStyle w:val="ListParagraph"/>
+        <w:jc w:val="both"/>
         <w:rPr>
           <w:lang w:val="id-ID"/>
         </w:rPr>
@@ -8143,6 +8030,7 @@
           <w:ilvl w:val="0"/>
           <w:numId w:val="32"/>
         </w:numPr>
+        <w:jc w:val="both"/>
         <w:rPr>
           <w:lang w:val="id-ID"/>
         </w:rPr>
@@ -8161,6 +8049,7 @@
           <w:ilvl w:val="0"/>
           <w:numId w:val="32"/>
         </w:numPr>
+        <w:jc w:val="both"/>
         <w:rPr>
           <w:lang w:val="id-ID"/>
         </w:rPr>
@@ -8685,17 +8574,18 @@
     </w:p>
     <w:p>
       <w:pPr>
-        <w:rPr>
-          <w:lang w:val="id-ID"/>
-        </w:rPr>
-      </w:pPr>
-      <w:r>
-        <w:rPr>
-          <w:noProof/>
-          <w:lang w:val="id-ID" w:eastAsia="id-ID"/>
+        <w:jc w:val="center"/>
+        <w:rPr>
+          <w:lang w:val="id-ID"/>
+        </w:rPr>
+      </w:pPr>
+      <w:r>
+        <w:rPr>
+          <w:noProof/>
+          <w:lang w:val="en-US"/>
         </w:rPr>
         <w:drawing>
-          <wp:inline distT="0" distB="0" distL="0" distR="0" wp14:anchorId="24C84B07" wp14:editId="32F30F21">
+          <wp:inline distT="0" distB="0" distL="0" distR="0" wp14:anchorId="31FA99AD" wp14:editId="75E655EA">
             <wp:extent cx="4733925" cy="3267075"/>
             <wp:effectExtent l="0" t="0" r="9525" b="9525"/>
             <wp:docPr id="3" name="Picture 3"/>
@@ -8710,7 +8600,7 @@
                     <pic:cNvPicPr/>
                   </pic:nvPicPr>
                   <pic:blipFill>
-                    <a:blip r:embed="rId9"/>
+                    <a:blip r:embed="rId10"/>
                     <a:stretch>
                       <a:fillRect/>
                     </a:stretch>
@@ -13516,17 +13406,18 @@
     </w:p>
     <w:p>
       <w:pPr>
-        <w:rPr>
-          <w:lang w:val="id-ID"/>
-        </w:rPr>
-      </w:pPr>
-      <w:r>
-        <w:rPr>
-          <w:noProof/>
-          <w:lang w:val="id-ID" w:eastAsia="id-ID"/>
+        <w:jc w:val="center"/>
+        <w:rPr>
+          <w:lang w:val="id-ID"/>
+        </w:rPr>
+      </w:pPr>
+      <w:r>
+        <w:rPr>
+          <w:noProof/>
+          <w:lang w:val="en-US"/>
         </w:rPr>
         <w:drawing>
-          <wp:inline distT="0" distB="0" distL="0" distR="0" wp14:anchorId="319838AF" wp14:editId="37C3674B">
+          <wp:inline distT="0" distB="0" distL="0" distR="0" wp14:anchorId="207AEA92" wp14:editId="2685A08F">
             <wp:extent cx="4457700" cy="3364230"/>
             <wp:effectExtent l="0" t="0" r="0" b="7620"/>
             <wp:docPr id="1" name="Picture 1"/>
@@ -13541,7 +13432,7 @@
                     <pic:cNvPicPr/>
                   </pic:nvPicPr>
                   <pic:blipFill>
-                    <a:blip r:embed="rId10"/>
+                    <a:blip r:embed="rId11"/>
                     <a:stretch>
                       <a:fillRect/>
                     </a:stretch>
@@ -14131,65 +14022,17 @@
           </w:p>
         </w:tc>
       </w:tr>
-      <w:tr>
-        <w:tc>
-          <w:tcPr>
-            <w:tcW w:w="1728" w:type="dxa"/>
-          </w:tcPr>
-          <w:p>
-            <w:pPr>
-              <w:rPr>
-                <w:lang w:val="sv-SE"/>
-              </w:rPr>
-            </w:pPr>
-          </w:p>
-        </w:tc>
-        <w:tc>
-          <w:tcPr>
-            <w:tcW w:w="1728" w:type="dxa"/>
-          </w:tcPr>
-          <w:p>
-            <w:pPr>
-              <w:rPr>
-                <w:lang w:val="sv-SE"/>
-              </w:rPr>
-            </w:pPr>
-          </w:p>
-        </w:tc>
-        <w:tc>
-          <w:tcPr>
-            <w:tcW w:w="4230" w:type="dxa"/>
-          </w:tcPr>
-          <w:p>
-            <w:pPr>
-              <w:rPr>
-                <w:lang w:val="id-ID"/>
-              </w:rPr>
-            </w:pPr>
-          </w:p>
-        </w:tc>
-      </w:tr>
-      <w:tr>
-        <w:tc>
-          <w:tcPr>
-            <w:tcW w:w="1728" w:type="dxa"/>
-          </w:tcPr>
-          <w:p/>
-        </w:tc>
-        <w:tc>
-          <w:tcPr>
-            <w:tcW w:w="1728" w:type="dxa"/>
-          </w:tcPr>
-          <w:p/>
-        </w:tc>
-        <w:tc>
-          <w:tcPr>
-            <w:tcW w:w="4230" w:type="dxa"/>
-          </w:tcPr>
-          <w:p/>
-        </w:tc>
-      </w:tr>
     </w:tbl>
+    <w:p>
+      <w:pPr>
+        <w:pStyle w:val="guide"/>
+      </w:pPr>
+    </w:p>
+    <w:p>
+      <w:pPr>
+        <w:pStyle w:val="guide"/>
+      </w:pPr>
+    </w:p>
     <w:p>
       <w:pPr>
         <w:pStyle w:val="guide"/>
@@ -15001,6 +14844,7 @@
     </w:p>
     <w:p>
       <w:pPr>
+        <w:jc w:val="both"/>
         <w:rPr>
           <w:lang w:val="id-ID"/>
         </w:rPr>
@@ -15594,7 +15438,7 @@
       </w:pPr>
     </w:p>
     <w:sectPr>
-      <w:footerReference w:type="default" r:id="rId11"/>
+      <w:footerReference w:type="default" r:id="rId12"/>
       <w:pgSz w:w="11907" w:h="16840" w:code="9"/>
       <w:pgMar w:top="1134" w:right="1134" w:bottom="1134" w:left="1701" w:header="720" w:footer="720" w:gutter="0"/>
       <w:cols w:space="720"/>
@@ -15782,7 +15626,7 @@
               <w:noProof/>
               <w:sz w:val="22"/>
             </w:rPr>
-            <w:t>6</w:t>
+            <w:t>2</w:t>
           </w:r>
           <w:r>
             <w:rPr>
@@ -18508,7 +18352,13 @@
     <w:next w:val="Normal"/>
     <w:autoRedefine/>
     <w:uiPriority w:val="39"/>
-    <w:rsid w:val="00883AC8"/>
+    <w:rsid w:val="00E23F83"/>
+    <w:pPr>
+      <w:tabs>
+        <w:tab w:val="left" w:pos="799"/>
+        <w:tab w:val="left" w:pos="9061"/>
+      </w:tabs>
+    </w:pPr>
   </w:style>
   <w:style w:type="paragraph" w:styleId="TOC4">
     <w:name w:val="toc 4"/>
@@ -18527,9 +18377,13 @@
     <w:next w:val="Normal"/>
     <w:autoRedefine/>
     <w:uiPriority w:val="39"/>
-    <w:rsid w:val="00DE1E69"/>
+    <w:rsid w:val="00997BB2"/>
     <w:pPr>
-      <w:ind w:left="200"/>
+      <w:tabs>
+        <w:tab w:val="left" w:pos="800"/>
+        <w:tab w:val="right" w:leader="dot" w:pos="9062"/>
+      </w:tabs>
+      <w:ind w:left="198"/>
     </w:pPr>
   </w:style>
   <w:style w:type="paragraph" w:styleId="TOC3">
@@ -19138,7 +18992,13 @@
     <w:next w:val="Normal"/>
     <w:autoRedefine/>
     <w:uiPriority w:val="39"/>
-    <w:rsid w:val="00883AC8"/>
+    <w:rsid w:val="00E23F83"/>
+    <w:pPr>
+      <w:tabs>
+        <w:tab w:val="left" w:pos="799"/>
+        <w:tab w:val="left" w:pos="9061"/>
+      </w:tabs>
+    </w:pPr>
   </w:style>
   <w:style w:type="paragraph" w:styleId="TOC4">
     <w:name w:val="toc 4"/>
@@ -19157,9 +19017,13 @@
     <w:next w:val="Normal"/>
     <w:autoRedefine/>
     <w:uiPriority w:val="39"/>
-    <w:rsid w:val="00DE1E69"/>
+    <w:rsid w:val="00997BB2"/>
     <w:pPr>
-      <w:ind w:left="200"/>
+      <w:tabs>
+        <w:tab w:val="left" w:pos="800"/>
+        <w:tab w:val="right" w:leader="dot" w:pos="9062"/>
+      </w:tabs>
+      <w:ind w:left="198"/>
     </w:pPr>
   </w:style>
   <w:style w:type="paragraph" w:styleId="TOC3">
@@ -19613,4 +19477,16 @@
   <a:objectDefaults/>
   <a:extraClrSchemeLst/>
 </a:theme>
+</file>
+
+<file path=customXml/item1.xml><?xml version="1.0" encoding="utf-8"?>
+<b:Sources xmlns:b="http://schemas.openxmlformats.org/officeDocument/2006/bibliography" xmlns="http://schemas.openxmlformats.org/officeDocument/2006/bibliography" SelectedStyle="\APA.XSL" StyleName="APA"/>
+</file>
+
+<file path=customXml/itemProps1.xml><?xml version="1.0" encoding="utf-8"?>
+<ds:datastoreItem xmlns:ds="http://schemas.openxmlformats.org/officeDocument/2006/customXml" ds:itemID="{AD3C3283-9FB1-46D4-9C77-8B0F11FBBEF1}">
+  <ds:schemaRefs>
+    <ds:schemaRef ds:uri="http://schemas.openxmlformats.org/officeDocument/2006/bibliography"/>
+  </ds:schemaRefs>
+</ds:datastoreItem>
 </file>
</xml_diff>